<commit_message>
Fix Supreme Court mention missing from short data engineering resumes
- Updated resume_type_definitions.json to increase data_engineering total_max from 4 to 6 achievements
- Manually updated abbreviated data engineering JSON files to include Supreme Court achievements:
  * dheeraj_chand_data_engineering_abbreviated/resume_data.json
  * dheeraj_chand_data_engineering_human_abbreviated/resume_data.json
- Fixed neutral language in human abbreviated summary (50M voters vs Black and Asian-American voters)
- Supreme Court mention now appears in both long and short data engineering resumes
- Regenerated all 1,024 resume files with Supreme Court inclusion

Supreme Court now appears in short data engineering resume as:
- 'Legal precedent: Data analysis utilized in Supreme Court case'
- 'Expert methodology validated at highest judicial level'
</commit_message>
<xml_diff>
--- a/outputs/ats/data_engineering/long/cartographic_professional/dheeraj_chand_data_engineering_long_cartographic_professional.docx
+++ b/outputs/ats/data_engineering/long/cartographic_professional/dheeraj_chand_data_engineering_long_cartographic_professional.docx
@@ -474,6 +474,26 @@
       </w:r>
     </w:p>
     <w:p>
+      <w:r>
+        <w:t>• Breakthrough demographic discovery: Uncovered systematic voter miscoding affecting millions</w:t>
+      </w:r>
+    </w:p>
+    <w:p>
+      <w:r>
+        <w:t xml:space="preserve">• </w:t>
+      </w:r>
+      <w:r>
+        <w:rPr>
+          <w:b/>
+          <w:color w:val="2C3E50"/>
+        </w:rPr>
+        <w:t>178%</w:t>
+      </w:r>
+      <w:r>
+        <w:t xml:space="preserve"> accuracy improvement in racial classification algorithms</w:t>
+      </w:r>
+    </w:p>
+    <w:p>
       <w:pPr>
         <w:pStyle w:val="Heading2"/>
       </w:pPr>

</xml_diff>